<commit_message>
Updated product description/team member report
</commit_message>
<xml_diff>
--- a/Documents/Deliverable drafts_&_templates/Deliverable 2/SixGuys_Deliverable_2_TeamMemberReport.docx
+++ b/Documents/Deliverable drafts_&_templates/Deliverable 2/SixGuys_Deliverable_2_TeamMemberReport.docx
@@ -82,7 +82,39 @@
           <w:rFonts w:ascii="Arial" w:eastAsia="Arial" w:hAnsi="Arial" w:cs="Arial"/>
           <w:sz w:val="24"/>
         </w:rPr>
-        <w:t>x</w:t>
+        <w:t>Created Focus group document</w:t>
+      </w:r>
+    </w:p>
+    <w:p>
+      <w:pPr>
+        <w:numPr>
+          <w:ilvl w:val="0"/>
+          <w:numId w:val="7"/>
+        </w:numPr>
+        <w:ind w:left="720" w:hanging="360"/>
+      </w:pPr>
+      <w:r>
+        <w:rPr>
+          <w:rFonts w:ascii="Arial" w:eastAsia="Arial" w:hAnsi="Arial" w:cs="Arial"/>
+          <w:sz w:val="24"/>
+        </w:rPr>
+        <w:t>Updated Project Description document</w:t>
+      </w:r>
+    </w:p>
+    <w:p>
+      <w:pPr>
+        <w:numPr>
+          <w:ilvl w:val="0"/>
+          <w:numId w:val="7"/>
+        </w:numPr>
+        <w:ind w:left="720" w:hanging="360"/>
+      </w:pPr>
+      <w:r>
+        <w:rPr>
+          <w:rFonts w:ascii="Arial" w:eastAsia="Arial" w:hAnsi="Arial" w:cs="Arial"/>
+          <w:sz w:val="24"/>
+        </w:rPr>
+        <w:t>Created start menu</w:t>
       </w:r>
     </w:p>
     <w:p>
@@ -108,7 +140,39 @@
           <w:rFonts w:ascii="Arial" w:eastAsia="Arial" w:hAnsi="Arial" w:cs="Arial"/>
           <w:sz w:val="24"/>
         </w:rPr>
-        <w:t>x</w:t>
+        <w:t>Start menu graphics</w:t>
+      </w:r>
+    </w:p>
+    <w:p>
+      <w:pPr>
+        <w:numPr>
+          <w:ilvl w:val="0"/>
+          <w:numId w:val="8"/>
+        </w:numPr>
+        <w:ind w:left="720" w:hanging="360"/>
+      </w:pPr>
+      <w:r>
+        <w:rPr>
+          <w:rFonts w:ascii="Arial" w:eastAsia="Arial" w:hAnsi="Arial" w:cs="Arial"/>
+          <w:sz w:val="24"/>
+        </w:rPr>
+        <w:t>Start menu transition to proper scene</w:t>
+      </w:r>
+    </w:p>
+    <w:p>
+      <w:pPr>
+        <w:numPr>
+          <w:ilvl w:val="0"/>
+          <w:numId w:val="8"/>
+        </w:numPr>
+        <w:ind w:left="720" w:hanging="360"/>
+      </w:pPr>
+      <w:r>
+        <w:rPr>
+          <w:rFonts w:ascii="Arial" w:eastAsia="Arial" w:hAnsi="Arial" w:cs="Arial"/>
+          <w:sz w:val="24"/>
+        </w:rPr>
+        <w:t>Adapting to the unity game engine</w:t>
       </w:r>
     </w:p>
     <w:p>
@@ -134,201 +198,208 @@
           <w:rFonts w:ascii="Arial" w:eastAsia="Arial" w:hAnsi="Arial" w:cs="Arial"/>
           <w:sz w:val="24"/>
         </w:rPr>
-        <w:t>x</w:t>
-      </w:r>
-    </w:p>
-    <w:p>
-      <w:r>
-        <w:rPr>
-          <w:rFonts w:ascii="Arial" w:eastAsia="Arial" w:hAnsi="Arial" w:cs="Arial"/>
-          <w:b/>
-          <w:sz w:val="24"/>
-        </w:rPr>
-        <w:t>Contribution Percentage:</w:t>
-      </w:r>
-    </w:p>
-    <w:p>
-      <w:r>
-        <w:rPr>
-          <w:rFonts w:ascii="Arial" w:eastAsia="Arial" w:hAnsi="Arial" w:cs="Arial"/>
-          <w:b/>
-          <w:sz w:val="24"/>
-        </w:rPr>
-        <w:tab/>
-      </w:r>
-      <w:r>
-        <w:rPr>
-          <w:rFonts w:ascii="Arial" w:eastAsia="Arial" w:hAnsi="Arial" w:cs="Arial"/>
-          <w:sz w:val="24"/>
-        </w:rPr>
-        <w:t>16.667%</w:t>
-      </w:r>
-    </w:p>
-    <w:p>
-      <w:pPr>
-        <w:rPr>
-          <w:rFonts w:ascii="Arial" w:eastAsia="Arial" w:hAnsi="Arial" w:cs="Arial"/>
-          <w:b/>
-          <w:sz w:val="24"/>
-        </w:rPr>
-      </w:pPr>
-    </w:p>
-    <w:p>
-      <w:pPr>
-        <w:rPr>
-          <w:rFonts w:ascii="Arial" w:eastAsia="Arial" w:hAnsi="Arial" w:cs="Arial"/>
-          <w:b/>
-          <w:sz w:val="24"/>
-        </w:rPr>
-      </w:pPr>
-    </w:p>
-    <w:p>
-      <w:pPr>
-        <w:rPr>
-          <w:rFonts w:ascii="Arial" w:eastAsia="Arial" w:hAnsi="Arial" w:cs="Arial"/>
-          <w:b/>
-          <w:sz w:val="24"/>
-        </w:rPr>
-      </w:pPr>
-    </w:p>
-    <w:p>
-      <w:pPr>
-        <w:rPr>
-          <w:rFonts w:ascii="Arial" w:eastAsia="Arial" w:hAnsi="Arial" w:cs="Arial"/>
-          <w:b/>
-          <w:sz w:val="24"/>
-        </w:rPr>
-      </w:pPr>
-    </w:p>
-    <w:p>
-      <w:pPr>
-        <w:rPr>
-          <w:rFonts w:ascii="Arial" w:eastAsia="Arial" w:hAnsi="Arial" w:cs="Arial"/>
-          <w:b/>
-          <w:sz w:val="24"/>
-        </w:rPr>
-      </w:pPr>
-    </w:p>
-    <w:p>
-      <w:pPr>
-        <w:rPr>
-          <w:rFonts w:ascii="Arial" w:eastAsia="Arial" w:hAnsi="Arial" w:cs="Arial"/>
-          <w:b/>
-          <w:sz w:val="24"/>
-        </w:rPr>
-      </w:pPr>
-    </w:p>
-    <w:p>
-      <w:pPr>
-        <w:rPr>
-          <w:rFonts w:ascii="Arial" w:eastAsia="Arial" w:hAnsi="Arial" w:cs="Arial"/>
-          <w:b/>
-          <w:sz w:val="24"/>
-        </w:rPr>
-      </w:pPr>
-    </w:p>
-    <w:p>
-      <w:pPr>
-        <w:rPr>
-          <w:rFonts w:ascii="Arial" w:eastAsia="Arial" w:hAnsi="Arial" w:cs="Arial"/>
-          <w:b/>
-          <w:sz w:val="24"/>
-        </w:rPr>
-      </w:pPr>
-    </w:p>
-    <w:p>
-      <w:pPr>
-        <w:rPr>
-          <w:rFonts w:ascii="Arial" w:eastAsia="Arial" w:hAnsi="Arial" w:cs="Arial"/>
-          <w:b/>
-          <w:sz w:val="24"/>
-        </w:rPr>
-      </w:pPr>
-    </w:p>
-    <w:p>
-      <w:pPr>
-        <w:rPr>
-          <w:rFonts w:ascii="Arial" w:eastAsia="Arial" w:hAnsi="Arial" w:cs="Arial"/>
-          <w:b/>
-          <w:sz w:val="24"/>
-        </w:rPr>
-      </w:pPr>
-    </w:p>
-    <w:p>
-      <w:pPr>
-        <w:rPr>
-          <w:rFonts w:ascii="Arial" w:eastAsia="Arial" w:hAnsi="Arial" w:cs="Arial"/>
-          <w:b/>
-          <w:sz w:val="24"/>
-        </w:rPr>
-      </w:pPr>
-    </w:p>
-    <w:p>
-      <w:pPr>
-        <w:rPr>
-          <w:rFonts w:ascii="Arial" w:eastAsia="Arial" w:hAnsi="Arial" w:cs="Arial"/>
-          <w:b/>
-          <w:sz w:val="24"/>
-        </w:rPr>
-      </w:pPr>
-    </w:p>
-    <w:p>
-      <w:pPr>
-        <w:rPr>
-          <w:rFonts w:ascii="Arial" w:eastAsia="Arial" w:hAnsi="Arial" w:cs="Arial"/>
-          <w:b/>
-          <w:sz w:val="24"/>
-        </w:rPr>
-      </w:pPr>
-    </w:p>
-    <w:p>
-      <w:pPr>
-        <w:rPr>
-          <w:rFonts w:ascii="Arial" w:eastAsia="Arial" w:hAnsi="Arial" w:cs="Arial"/>
-          <w:b/>
-          <w:sz w:val="24"/>
-        </w:rPr>
-      </w:pPr>
-    </w:p>
-    <w:p>
-      <w:pPr>
-        <w:rPr>
-          <w:rFonts w:ascii="Arial" w:eastAsia="Arial" w:hAnsi="Arial" w:cs="Arial"/>
-          <w:b/>
-          <w:sz w:val="24"/>
-        </w:rPr>
-      </w:pPr>
-    </w:p>
-    <w:p>
-      <w:pPr>
-        <w:rPr>
-          <w:rFonts w:ascii="Arial" w:eastAsia="Arial" w:hAnsi="Arial" w:cs="Arial"/>
-          <w:b/>
-          <w:sz w:val="24"/>
-        </w:rPr>
-      </w:pPr>
-    </w:p>
-    <w:p>
-      <w:pPr>
-        <w:rPr>
-          <w:rFonts w:ascii="Arial" w:eastAsia="Arial" w:hAnsi="Arial" w:cs="Arial"/>
-          <w:b/>
-          <w:sz w:val="24"/>
-        </w:rPr>
-      </w:pPr>
-    </w:p>
-    <w:p>
-      <w:pPr>
-        <w:rPr>
-          <w:rFonts w:ascii="Arial" w:eastAsia="Arial" w:hAnsi="Arial" w:cs="Arial"/>
-          <w:b/>
-          <w:sz w:val="24"/>
-        </w:rPr>
-      </w:pPr>
-    </w:p>
-    <w:p>
+        <w:t>All start menu issues</w:t>
+      </w:r>
+      <w:r>
+        <w:rPr>
+          <w:rFonts w:ascii="Arial" w:eastAsia="Arial" w:hAnsi="Arial" w:cs="Arial"/>
+          <w:sz w:val="24"/>
+        </w:rPr>
+        <w:t xml:space="preserve"> encountered were fixed by doing extensive studying as well as watching tutorials.</w:t>
+      </w:r>
       <w:bookmarkStart w:id="0" w:name="_GoBack"/>
       <w:bookmarkEnd w:id="0"/>
+    </w:p>
+    <w:p>
+      <w:r>
+        <w:rPr>
+          <w:rFonts w:ascii="Arial" w:eastAsia="Arial" w:hAnsi="Arial" w:cs="Arial"/>
+          <w:b/>
+          <w:sz w:val="24"/>
+        </w:rPr>
+        <w:t>Contribution Percentage:</w:t>
+      </w:r>
+    </w:p>
+    <w:p>
+      <w:r>
+        <w:rPr>
+          <w:rFonts w:ascii="Arial" w:eastAsia="Arial" w:hAnsi="Arial" w:cs="Arial"/>
+          <w:b/>
+          <w:sz w:val="24"/>
+        </w:rPr>
+        <w:tab/>
+      </w:r>
+      <w:r>
+        <w:rPr>
+          <w:rFonts w:ascii="Arial" w:eastAsia="Arial" w:hAnsi="Arial" w:cs="Arial"/>
+          <w:sz w:val="24"/>
+        </w:rPr>
+        <w:t>16.667%</w:t>
+      </w:r>
+    </w:p>
+    <w:p>
+      <w:pPr>
+        <w:rPr>
+          <w:rFonts w:ascii="Arial" w:eastAsia="Arial" w:hAnsi="Arial" w:cs="Arial"/>
+          <w:b/>
+          <w:sz w:val="24"/>
+        </w:rPr>
+      </w:pPr>
+    </w:p>
+    <w:p>
+      <w:pPr>
+        <w:rPr>
+          <w:rFonts w:ascii="Arial" w:eastAsia="Arial" w:hAnsi="Arial" w:cs="Arial"/>
+          <w:b/>
+          <w:sz w:val="24"/>
+        </w:rPr>
+      </w:pPr>
+    </w:p>
+    <w:p>
+      <w:pPr>
+        <w:rPr>
+          <w:rFonts w:ascii="Arial" w:eastAsia="Arial" w:hAnsi="Arial" w:cs="Arial"/>
+          <w:b/>
+          <w:sz w:val="24"/>
+        </w:rPr>
+      </w:pPr>
+    </w:p>
+    <w:p>
+      <w:pPr>
+        <w:rPr>
+          <w:rFonts w:ascii="Arial" w:eastAsia="Arial" w:hAnsi="Arial" w:cs="Arial"/>
+          <w:b/>
+          <w:sz w:val="24"/>
+        </w:rPr>
+      </w:pPr>
+    </w:p>
+    <w:p>
+      <w:pPr>
+        <w:rPr>
+          <w:rFonts w:ascii="Arial" w:eastAsia="Arial" w:hAnsi="Arial" w:cs="Arial"/>
+          <w:b/>
+          <w:sz w:val="24"/>
+        </w:rPr>
+      </w:pPr>
+    </w:p>
+    <w:p>
+      <w:pPr>
+        <w:rPr>
+          <w:rFonts w:ascii="Arial" w:eastAsia="Arial" w:hAnsi="Arial" w:cs="Arial"/>
+          <w:b/>
+          <w:sz w:val="24"/>
+        </w:rPr>
+      </w:pPr>
+    </w:p>
+    <w:p>
+      <w:pPr>
+        <w:rPr>
+          <w:rFonts w:ascii="Arial" w:eastAsia="Arial" w:hAnsi="Arial" w:cs="Arial"/>
+          <w:b/>
+          <w:sz w:val="24"/>
+        </w:rPr>
+      </w:pPr>
+    </w:p>
+    <w:p>
+      <w:pPr>
+        <w:rPr>
+          <w:rFonts w:ascii="Arial" w:eastAsia="Arial" w:hAnsi="Arial" w:cs="Arial"/>
+          <w:b/>
+          <w:sz w:val="24"/>
+        </w:rPr>
+      </w:pPr>
+    </w:p>
+    <w:p>
+      <w:pPr>
+        <w:rPr>
+          <w:rFonts w:ascii="Arial" w:eastAsia="Arial" w:hAnsi="Arial" w:cs="Arial"/>
+          <w:b/>
+          <w:sz w:val="24"/>
+        </w:rPr>
+      </w:pPr>
+    </w:p>
+    <w:p>
+      <w:pPr>
+        <w:rPr>
+          <w:rFonts w:ascii="Arial" w:eastAsia="Arial" w:hAnsi="Arial" w:cs="Arial"/>
+          <w:b/>
+          <w:sz w:val="24"/>
+        </w:rPr>
+      </w:pPr>
+    </w:p>
+    <w:p>
+      <w:pPr>
+        <w:rPr>
+          <w:rFonts w:ascii="Arial" w:eastAsia="Arial" w:hAnsi="Arial" w:cs="Arial"/>
+          <w:b/>
+          <w:sz w:val="24"/>
+        </w:rPr>
+      </w:pPr>
+    </w:p>
+    <w:p>
+      <w:pPr>
+        <w:rPr>
+          <w:rFonts w:ascii="Arial" w:eastAsia="Arial" w:hAnsi="Arial" w:cs="Arial"/>
+          <w:b/>
+          <w:sz w:val="24"/>
+        </w:rPr>
+      </w:pPr>
+    </w:p>
+    <w:p>
+      <w:pPr>
+        <w:rPr>
+          <w:rFonts w:ascii="Arial" w:eastAsia="Arial" w:hAnsi="Arial" w:cs="Arial"/>
+          <w:b/>
+          <w:sz w:val="24"/>
+        </w:rPr>
+      </w:pPr>
+    </w:p>
+    <w:p>
+      <w:pPr>
+        <w:rPr>
+          <w:rFonts w:ascii="Arial" w:eastAsia="Arial" w:hAnsi="Arial" w:cs="Arial"/>
+          <w:b/>
+          <w:sz w:val="24"/>
+        </w:rPr>
+      </w:pPr>
+    </w:p>
+    <w:p>
+      <w:pPr>
+        <w:rPr>
+          <w:rFonts w:ascii="Arial" w:eastAsia="Arial" w:hAnsi="Arial" w:cs="Arial"/>
+          <w:b/>
+          <w:sz w:val="24"/>
+        </w:rPr>
+      </w:pPr>
+    </w:p>
+    <w:p>
+      <w:pPr>
+        <w:rPr>
+          <w:rFonts w:ascii="Arial" w:eastAsia="Arial" w:hAnsi="Arial" w:cs="Arial"/>
+          <w:b/>
+          <w:sz w:val="24"/>
+        </w:rPr>
+      </w:pPr>
+    </w:p>
+    <w:p>
+      <w:pPr>
+        <w:rPr>
+          <w:rFonts w:ascii="Arial" w:eastAsia="Arial" w:hAnsi="Arial" w:cs="Arial"/>
+          <w:b/>
+          <w:sz w:val="24"/>
+        </w:rPr>
+      </w:pPr>
+    </w:p>
+    <w:p>
+      <w:pPr>
+        <w:rPr>
+          <w:rFonts w:ascii="Arial" w:eastAsia="Arial" w:hAnsi="Arial" w:cs="Arial"/>
+          <w:b/>
+          <w:sz w:val="24"/>
+        </w:rPr>
+      </w:pPr>
+    </w:p>
+    <w:p>
       <w:r>
         <w:rPr>
           <w:rFonts w:ascii="Arial" w:eastAsia="Arial" w:hAnsi="Arial" w:cs="Arial"/>
@@ -957,6 +1028,7 @@
           <w:b/>
           <w:sz w:val="24"/>
         </w:rPr>
+        <w:lastRenderedPageBreak/>
         <w:t xml:space="preserve"> </w:t>
       </w:r>
     </w:p>
@@ -1043,14 +1115,7 @@
           <w:rFonts w:ascii="Arial" w:eastAsia="Arial" w:hAnsi="Arial" w:cs="Arial"/>
           <w:sz w:val="24"/>
         </w:rPr>
-        <w:t xml:space="preserve"> and Scrum Master </w:t>
-      </w:r>
-      <w:r>
-        <w:rPr>
-          <w:rFonts w:ascii="Arial" w:eastAsia="Arial" w:hAnsi="Arial" w:cs="Arial"/>
-          <w:sz w:val="24"/>
-        </w:rPr>
-        <w:t>(Sprint #3)</w:t>
+        <w:t xml:space="preserve"> and Scrum Master (Sprint #3)</w:t>
       </w:r>
     </w:p>
     <w:p>
@@ -1362,42 +1427,7 @@
           <w:rFonts w:ascii="Arial" w:eastAsia="Arial" w:hAnsi="Arial" w:cs="Arial"/>
           <w:sz w:val="24"/>
         </w:rPr>
-        <w:t>Scrum Master</w:t>
-      </w:r>
-      <w:r>
-        <w:rPr>
-          <w:rFonts w:ascii="Arial" w:eastAsia="Arial" w:hAnsi="Arial" w:cs="Arial"/>
-          <w:sz w:val="24"/>
-        </w:rPr>
-        <w:t xml:space="preserve"> </w:t>
-      </w:r>
-      <w:r>
-        <w:rPr>
-          <w:rFonts w:ascii="Arial" w:eastAsia="Arial" w:hAnsi="Arial" w:cs="Arial"/>
-          <w:sz w:val="24"/>
-        </w:rPr>
-        <w:t>(Sprint #</w:t>
-      </w:r>
-      <w:r>
-        <w:rPr>
-          <w:rFonts w:ascii="Arial" w:eastAsia="Arial" w:hAnsi="Arial" w:cs="Arial"/>
-          <w:sz w:val="24"/>
-        </w:rPr>
-        <w:t>2</w:t>
-      </w:r>
-      <w:r>
-        <w:rPr>
-          <w:rFonts w:ascii="Arial" w:eastAsia="Arial" w:hAnsi="Arial" w:cs="Arial"/>
-          <w:sz w:val="24"/>
-        </w:rPr>
-        <w:t>)</w:t>
-      </w:r>
-      <w:r>
-        <w:rPr>
-          <w:rFonts w:ascii="Arial" w:eastAsia="Arial" w:hAnsi="Arial" w:cs="Arial"/>
-          <w:sz w:val="24"/>
-        </w:rPr>
-        <w:t xml:space="preserve"> and Product Owner (Sprint #3)</w:t>
+        <w:t>Scrum Master (Sprint #2) and Product Owner (Sprint #3)</w:t>
       </w:r>
     </w:p>
     <w:p>
@@ -1703,17 +1733,8 @@
           <w:rFonts w:ascii="Arial" w:eastAsia="Arial" w:hAnsi="Arial" w:cs="Arial"/>
           <w:sz w:val="24"/>
         </w:rPr>
-        <w:t xml:space="preserve">: Ethan </w:t>
-      </w:r>
-      <w:proofErr w:type="spellStart"/>
-      <w:r>
-        <w:rPr>
-          <w:rFonts w:ascii="Arial" w:eastAsia="Arial" w:hAnsi="Arial" w:cs="Arial"/>
-          <w:sz w:val="24"/>
-        </w:rPr>
-        <w:t>Esber</w:t>
-      </w:r>
-      <w:proofErr w:type="spellEnd"/>
+        <w:t>: Ethan Esber</w:t>
+      </w:r>
     </w:p>
     <w:p>
       <w:r>
@@ -1986,7 +2007,6 @@
           <w:b/>
           <w:sz w:val="24"/>
         </w:rPr>
-        <w:lastRenderedPageBreak/>
         <w:t>Up to one page: Weaknesses and Strengths of the student from peers’ point of view. Reports on the improvements and compare to the previous sprint and the plan for the next sprint’s improvement</w:t>
       </w:r>
       <w:r>

</xml_diff>